<commit_message>
now accepts custom parameters into docGen
</commit_message>
<xml_diff>
--- a/backend/output.docx
+++ b/backend/output.docx
@@ -6,7 +6,7 @@
       <w:bookmarkStart w:id="0" w:name="_GoBack"/>
       <w:bookmarkEnd w:id="0"/>
       <w:r>
-        <w:t xml:space="preserve">Charlie</w:t>
+        <w:t xml:space="preserve">Dook</w:t>
       </w:r>
       <w:proofErr w:type="spellStart"/>
       <w:r>
@@ -20,7 +20,7 @@
         <w:t xml:space="preserve"> </w:t>
       </w:r>
       <w:r>
-        <w:t xml:space="preserve">Sparks</w:t>
+        <w:t xml:space="preserve">Shiz</w:t>
       </w:r>
       <w:proofErr w:type="spellStart"/>
       <w:r>
@@ -78,7 +78,7 @@
       <w:rPr>
         <w:color w:val="FF0000"/>
       </w:rPr>
-      <w:t xml:space="preserve">Sparks</w:t>
+      <w:t xml:space="preserve">Shiz</w:t>
     </w:r>
     <w:proofErr w:type="spellStart"/>
     <w:r>
@@ -101,7 +101,7 @@
       <w:rPr>
         <w:highlight w:val="yellow"/>
       </w:rPr>
-      <w:t xml:space="preserve">Charlie</w:t>
+      <w:t xml:space="preserve">Dook</w:t>
     </w:r>
     <w:proofErr w:type="spellStart"/>
     <w:r>
@@ -121,7 +121,7 @@
       <w:ptab w:relativeTo="margin" w:alignment="right" w:leader="none"/>
     </w:r>
     <w:r>
-      <w:t xml:space="preserve">(111) 111-1111</w:t>
+      <w:t xml:space="preserve">(555) 555-5555</w:t>
     </w:r>
     <w:r>
       <w:t/>
@@ -178,7 +178,7 @@
             <w:txbxContent>
               <w:p>
                 <w:r>
-                  <w:t xml:space="preserve">Sparks</w:t>
+                  <w:t xml:space="preserve">Shiz</w:t>
                 </w:r>
                 <w:proofErr w:type="spellStart"/>
                 <w:r>
@@ -192,7 +192,7 @@
                   <w:t>,</w:t>
                 </w:r>
                 <w:r>
-                  <w:t xml:space="preserve"> Charlie</w:t>
+                  <w:t xml:space="preserve"> Dook</w:t>
                 </w:r>
                 <w:proofErr w:type="spellStart"/>
                 <w:r>
@@ -205,7 +205,7 @@
               </w:p>
               <w:p>
                 <w:r>
-                  <w:t xml:space="preserve">(111) 111-1111</w:t>
+                  <w:t xml:space="preserve">(555) 555-5555</w:t>
                 </w:r>
                 <w:r>
                   <w:t/>
@@ -230,7 +230,7 @@
             <w:txbxContent>
               <w:p>
                 <w:r>
-                  <w:t xml:space="preserve">this is a test</w:t>
+                  <w:t xml:space="preserve">Testing</w:t>
                 </w:r>
               </w:p>
             </w:txbxContent>

</xml_diff>